<commit_message>
finish vidly asp.net with mosh
</commit_message>
<xml_diff>
--- a/Dot NET/ASP.Net/ASPNET.docx
+++ b/Dot NET/ASP.Net/ASPNET.docx
@@ -103,6 +103,54 @@
         <w:rPr>
           <w:lang w:val="en-US"/>
         </w:rPr>
+        <w:t>Configuration</w:t>
+      </w:r>
+    </w:p>
+    <w:p>
+      <w:pPr>
+        <w:pStyle w:val="ListParagraph"/>
+        <w:numPr>
+          <w:ilvl w:val="4"/>
+          <w:numId w:val="1"/>
+        </w:numPr>
+        <w:rPr>
+          <w:lang w:val="en-US"/>
+        </w:rPr>
+      </w:pPr>
+      <w:r>
+        <w:rPr>
+          <w:lang w:val="en-US"/>
+        </w:rPr>
+        <w:t>Routes</w:t>
+      </w:r>
+    </w:p>
+    <w:p>
+      <w:pPr>
+        <w:pStyle w:val="ListParagraph"/>
+        <w:numPr>
+          <w:ilvl w:val="4"/>
+          <w:numId w:val="1"/>
+        </w:numPr>
+        <w:rPr>
+          <w:lang w:val="en-US"/>
+        </w:rPr>
+      </w:pPr>
+    </w:p>
+    <w:p>
+      <w:pPr>
+        <w:pStyle w:val="ListParagraph"/>
+        <w:numPr>
+          <w:ilvl w:val="3"/>
+          <w:numId w:val="1"/>
+        </w:numPr>
+        <w:rPr>
+          <w:lang w:val="en-US"/>
+        </w:rPr>
+      </w:pPr>
+      <w:r>
+        <w:rPr>
+          <w:lang w:val="en-US"/>
+        </w:rPr>
         <w:t>Controller</w:t>
       </w:r>
     </w:p>
@@ -146,6 +194,24 @@
       <w:pPr>
         <w:pStyle w:val="ListParagraph"/>
         <w:numPr>
+          <w:ilvl w:val="4"/>
+          <w:numId w:val="1"/>
+        </w:numPr>
+        <w:rPr>
+          <w:lang w:val="en-US"/>
+        </w:rPr>
+      </w:pPr>
+      <w:r>
+        <w:rPr>
+          <w:lang w:val="en-US"/>
+        </w:rPr>
+        <w:t>Prepare data</w:t>
+      </w:r>
+    </w:p>
+    <w:p>
+      <w:pPr>
+        <w:pStyle w:val="ListParagraph"/>
+        <w:numPr>
           <w:ilvl w:val="3"/>
           <w:numId w:val="1"/>
         </w:numPr>
@@ -175,7 +241,19 @@
         <w:rPr>
           <w:lang w:val="en-US"/>
         </w:rPr>
-        <w:t>Data Anotation for validation</w:t>
+        <w:t>Data An</w:t>
+      </w:r>
+      <w:r>
+        <w:rPr>
+          <w:lang w:val="en-US"/>
+        </w:rPr>
+        <w:t>n</w:t>
+      </w:r>
+      <w:r>
+        <w:rPr>
+          <w:lang w:val="en-US"/>
+        </w:rPr>
+        <w:t>otation for validation</w:t>
       </w:r>
     </w:p>
     <w:p>
@@ -207,12 +285,14 @@
           <w:lang w:val="en-US"/>
         </w:rPr>
       </w:pPr>
+      <w:proofErr w:type="spellStart"/>
       <w:r>
         <w:rPr>
           <w:lang w:val="en-US"/>
         </w:rPr>
         <w:t>ViewModel</w:t>
       </w:r>
+      <w:proofErr w:type="spellEnd"/>
     </w:p>
     <w:p>
       <w:pPr>
@@ -225,6 +305,7 @@
           <w:lang w:val="en-US"/>
         </w:rPr>
       </w:pPr>
+      <w:proofErr w:type="spellStart"/>
       <w:r>
         <w:rPr>
           <w:lang w:val="en-US"/>
@@ -235,7 +316,14 @@
         <w:rPr>
           <w:lang w:val="en-US"/>
         </w:rPr>
-        <w:t>utoMapper?</w:t>
+        <w:t>utoMapper</w:t>
+      </w:r>
+      <w:proofErr w:type="spellEnd"/>
+      <w:r>
+        <w:rPr>
+          <w:lang w:val="en-US"/>
+        </w:rPr>
+        <w:t>?</w:t>
       </w:r>
     </w:p>
     <w:p>
@@ -303,12 +391,14 @@
           <w:lang w:val="en-US"/>
         </w:rPr>
       </w:pPr>
+      <w:proofErr w:type="spellStart"/>
       <w:r>
         <w:rPr>
           <w:lang w:val="en-US"/>
         </w:rPr>
         <w:t>ViewModel</w:t>
       </w:r>
+      <w:proofErr w:type="spellEnd"/>
     </w:p>
     <w:p>
       <w:pPr>
@@ -325,6 +415,30 @@
         <w:rPr>
           <w:lang w:val="en-US"/>
         </w:rPr>
+        <w:t>@</w:t>
+      </w:r>
+      <w:r>
+        <w:rPr>
+          <w:lang w:val="en-US"/>
+        </w:rPr>
+        <w:t>Ajax</w:t>
+      </w:r>
+    </w:p>
+    <w:p>
+      <w:pPr>
+        <w:pStyle w:val="ListParagraph"/>
+        <w:numPr>
+          <w:ilvl w:val="4"/>
+          <w:numId w:val="1"/>
+        </w:numPr>
+        <w:rPr>
+          <w:lang w:val="en-US"/>
+        </w:rPr>
+      </w:pPr>
+      <w:r>
+        <w:rPr>
+          <w:lang w:val="en-US"/>
+        </w:rPr>
         <w:t>Validation</w:t>
       </w:r>
     </w:p>
@@ -681,12 +795,14 @@
           <w:lang w:val="en-US"/>
         </w:rPr>
       </w:pPr>
+      <w:proofErr w:type="spellStart"/>
       <w:r>
         <w:rPr>
           <w:lang w:val="en-US"/>
         </w:rPr>
         <w:t>IHttpActionResult</w:t>
       </w:r>
+      <w:proofErr w:type="spellEnd"/>
     </w:p>
     <w:p>
       <w:pPr>
@@ -795,18 +911,28 @@
           <w:lang w:val="en-US"/>
         </w:rPr>
       </w:pPr>
-      <w:r>
-        <w:rPr>
-          <w:lang w:val="en-US"/>
-        </w:rPr>
-        <w:t xml:space="preserve">Global.asax </w:t>
-      </w:r>
+      <w:proofErr w:type="spellStart"/>
+      <w:r>
+        <w:rPr>
+          <w:lang w:val="en-US"/>
+        </w:rPr>
+        <w:t>Global.asax</w:t>
+      </w:r>
+      <w:proofErr w:type="spellEnd"/>
+      <w:r>
+        <w:rPr>
+          <w:lang w:val="en-US"/>
+        </w:rPr>
+        <w:t xml:space="preserve"> </w:t>
+      </w:r>
+      <w:proofErr w:type="spellStart"/>
       <w:r>
         <w:rPr>
           <w:lang w:val="en-US"/>
         </w:rPr>
         <w:t>Application_Error</w:t>
       </w:r>
+      <w:proofErr w:type="spellEnd"/>
     </w:p>
     <w:p>
       <w:pPr>
@@ -841,6 +967,7 @@
         <w:rPr>
           <w:lang w:val="en-US"/>
         </w:rPr>
+        <w:lastRenderedPageBreak/>
         <w:t>Exception Logger</w:t>
       </w:r>
     </w:p>
@@ -931,7 +1058,6 @@
         <w:rPr>
           <w:lang w:val="en-US"/>
         </w:rPr>
-        <w:lastRenderedPageBreak/>
         <w:t xml:space="preserve">Entity </w:t>
       </w:r>
       <w:r>

</xml_diff>